<commit_message>
Font size for organization contact information was changed
</commit_message>
<xml_diff>
--- a/Доработки от 01-09-2015.docx
+++ b/Доработки от 01-09-2015.docx
@@ -46,6 +46,7 @@
                 <w:color w:val="000000"/>
                 <w:sz w:val="17"/>
                 <w:szCs w:val="17"/>
+                <w:lang w:val="ru-RU"/>
               </w:rPr>
             </w:pPr>
             <w:r>
@@ -76,6 +77,7 @@
                 <w:color w:val="000000"/>
                 <w:sz w:val="17"/>
                 <w:szCs w:val="17"/>
+                <w:lang w:val="ru-RU"/>
               </w:rPr>
               <w:t xml:space="preserve"> - </w:t>
             </w:r>
@@ -112,6 +114,28 @@
               </w:rPr>
               <w:t>2) Уменьшить шрифты контактной информации компании</w:t>
             </w:r>
+            <w:r>
+              <w:rPr>
+                <w:rFonts w:ascii="Tahoma" w:eastAsia="Times New Roman" w:hAnsi="Tahoma" w:cs="Tahoma"/>
+                <w:color w:val="000000"/>
+                <w:sz w:val="17"/>
+                <w:szCs w:val="17"/>
+                <w:lang w:val="ru-RU"/>
+              </w:rPr>
+              <w:t xml:space="preserve"> - </w:t>
+            </w:r>
+            <w:bookmarkStart w:id="0" w:name="_GoBack"/>
+            <w:r>
+              <w:rPr>
+                <w:rFonts w:ascii="Tahoma" w:eastAsia="Times New Roman" w:hAnsi="Tahoma" w:cs="Tahoma"/>
+                <w:b/>
+                <w:color w:val="000000"/>
+                <w:sz w:val="17"/>
+                <w:szCs w:val="17"/>
+              </w:rPr>
+              <w:t>Fixed</w:t>
+            </w:r>
+            <w:bookmarkEnd w:id="0"/>
           </w:p>
           <w:p>
             <w:pPr>
@@ -611,8 +635,6 @@
           <w:lang w:val="ru-RU"/>
         </w:rPr>
       </w:pPr>
-      <w:bookmarkStart w:id="0" w:name="_GoBack"/>
-      <w:bookmarkEnd w:id="0"/>
     </w:p>
     <w:sectPr>
       <w:pgSz w:w="12240" w:h="15840"/>

</xml_diff>

<commit_message>
Headers and action buttons stles on View profile page were changed to look similar as Main Menu buttons
</commit_message>
<xml_diff>
--- a/Доработки от 01-09-2015.docx
+++ b/Доработки от 01-09-2015.docx
@@ -124,108 +124,128 @@
               </w:rPr>
               <w:t xml:space="preserve"> - </w:t>
             </w:r>
+            <w:r>
+              <w:rPr>
+                <w:rFonts w:ascii="Tahoma" w:eastAsia="Times New Roman" w:hAnsi="Tahoma" w:cs="Tahoma"/>
+                <w:b/>
+                <w:color w:val="000000"/>
+                <w:sz w:val="17"/>
+                <w:szCs w:val="17"/>
+              </w:rPr>
+              <w:t>Fixed</w:t>
+            </w:r>
+          </w:p>
+          <w:p>
+            <w:pPr>
+              <w:spacing w:after="0" w:line="248" w:lineRule="atLeast"/>
+              <w:jc w:val="both"/>
+              <w:rPr>
+                <w:rFonts w:ascii="Tahoma" w:eastAsia="Times New Roman" w:hAnsi="Tahoma" w:cs="Tahoma"/>
+                <w:color w:val="000000"/>
+                <w:sz w:val="17"/>
+                <w:szCs w:val="17"/>
+                <w:lang w:val="ru-RU"/>
+              </w:rPr>
+            </w:pPr>
+            <w:r>
+              <w:rPr>
+                <w:rFonts w:ascii="Tahoma" w:eastAsia="Times New Roman" w:hAnsi="Tahoma" w:cs="Tahoma"/>
+                <w:color w:val="000000"/>
+                <w:sz w:val="17"/>
+                <w:szCs w:val="17"/>
+                <w:lang w:val="ru-RU"/>
+              </w:rPr>
+              <w:t>3) Рейтинг - поменять звездочку</w:t>
+            </w:r>
+          </w:p>
+          <w:p>
+            <w:pPr>
+              <w:spacing w:after="0" w:line="248" w:lineRule="atLeast"/>
+              <w:jc w:val="both"/>
+              <w:rPr>
+                <w:rFonts w:ascii="Tahoma" w:eastAsia="Times New Roman" w:hAnsi="Tahoma" w:cs="Tahoma"/>
+                <w:color w:val="000000"/>
+                <w:sz w:val="17"/>
+                <w:szCs w:val="17"/>
+                <w:lang w:val="ru-RU"/>
+              </w:rPr>
+            </w:pPr>
+            <w:r>
+              <w:rPr>
+                <w:rFonts w:ascii="Tahoma" w:eastAsia="Times New Roman" w:hAnsi="Tahoma" w:cs="Tahoma"/>
+                <w:color w:val="000000"/>
+                <w:sz w:val="17"/>
+                <w:szCs w:val="17"/>
+                <w:lang w:val="ru-RU"/>
+              </w:rPr>
+              <w:t xml:space="preserve">4) Цвет заголовков на </w:t>
+            </w:r>
+            <w:proofErr w:type="spellStart"/>
+            <w:r>
+              <w:rPr>
+                <w:rFonts w:ascii="Tahoma" w:eastAsia="Times New Roman" w:hAnsi="Tahoma" w:cs="Tahoma"/>
+                <w:color w:val="000000"/>
+                <w:sz w:val="17"/>
+                <w:szCs w:val="17"/>
+                <w:lang w:val="ru-RU"/>
+              </w:rPr>
+              <w:t>профайле</w:t>
+            </w:r>
+            <w:proofErr w:type="spellEnd"/>
+            <w:r>
+              <w:rPr>
+                <w:rFonts w:ascii="Tahoma" w:eastAsia="Times New Roman" w:hAnsi="Tahoma" w:cs="Tahoma"/>
+                <w:color w:val="000000"/>
+                <w:sz w:val="17"/>
+                <w:szCs w:val="17"/>
+                <w:lang w:val="ru-RU"/>
+              </w:rPr>
+              <w:t xml:space="preserve"> - с </w:t>
+            </w:r>
+            <w:proofErr w:type="gramStart"/>
+            <w:r>
+              <w:rPr>
+                <w:rFonts w:ascii="Tahoma" w:eastAsia="Times New Roman" w:hAnsi="Tahoma" w:cs="Tahoma"/>
+                <w:color w:val="000000"/>
+                <w:sz w:val="17"/>
+                <w:szCs w:val="17"/>
+                <w:lang w:val="ru-RU"/>
+              </w:rPr>
+              <w:t>градиентами(</w:t>
+            </w:r>
+            <w:proofErr w:type="gramEnd"/>
+            <w:r>
+              <w:rPr>
+                <w:rFonts w:ascii="Tahoma" w:eastAsia="Times New Roman" w:hAnsi="Tahoma" w:cs="Tahoma"/>
+                <w:color w:val="000000"/>
+                <w:sz w:val="17"/>
+                <w:szCs w:val="17"/>
+                <w:lang w:val="ru-RU"/>
+              </w:rPr>
+              <w:t>как кнопки)</w:t>
+            </w:r>
+            <w:r>
+              <w:rPr>
+                <w:rFonts w:ascii="Tahoma" w:eastAsia="Times New Roman" w:hAnsi="Tahoma" w:cs="Tahoma"/>
+                <w:color w:val="000000"/>
+                <w:sz w:val="17"/>
+                <w:szCs w:val="17"/>
+                <w:lang w:val="ru-RU"/>
+              </w:rPr>
+              <w:t xml:space="preserve"> - </w:t>
+            </w:r>
+            <w:r>
+              <w:rPr>
+                <w:rFonts w:ascii="Tahoma" w:eastAsia="Times New Roman" w:hAnsi="Tahoma" w:cs="Tahoma"/>
+                <w:b/>
+                <w:color w:val="000000"/>
+                <w:sz w:val="17"/>
+                <w:szCs w:val="17"/>
+              </w:rPr>
+              <w:t>Fixed</w:t>
+            </w:r>
             <w:bookmarkStart w:id="0" w:name="_GoBack"/>
-            <w:r>
-              <w:rPr>
-                <w:rFonts w:ascii="Tahoma" w:eastAsia="Times New Roman" w:hAnsi="Tahoma" w:cs="Tahoma"/>
-                <w:b/>
-                <w:color w:val="000000"/>
-                <w:sz w:val="17"/>
-                <w:szCs w:val="17"/>
-              </w:rPr>
-              <w:t>Fixed</w:t>
-            </w:r>
             <w:bookmarkEnd w:id="0"/>
-          </w:p>
-          <w:p>
-            <w:pPr>
-              <w:spacing w:after="0" w:line="248" w:lineRule="atLeast"/>
-              <w:jc w:val="both"/>
-              <w:rPr>
-                <w:rFonts w:ascii="Tahoma" w:eastAsia="Times New Roman" w:hAnsi="Tahoma" w:cs="Tahoma"/>
-                <w:color w:val="000000"/>
-                <w:sz w:val="17"/>
-                <w:szCs w:val="17"/>
-                <w:lang w:val="ru-RU"/>
-              </w:rPr>
-            </w:pPr>
-            <w:r>
-              <w:rPr>
-                <w:rFonts w:ascii="Tahoma" w:eastAsia="Times New Roman" w:hAnsi="Tahoma" w:cs="Tahoma"/>
-                <w:color w:val="000000"/>
-                <w:sz w:val="17"/>
-                <w:szCs w:val="17"/>
-                <w:lang w:val="ru-RU"/>
-              </w:rPr>
-              <w:t>3) Рейтинг - поменять звездочку</w:t>
-            </w:r>
-          </w:p>
-          <w:p>
-            <w:pPr>
-              <w:spacing w:after="0" w:line="248" w:lineRule="atLeast"/>
-              <w:jc w:val="both"/>
-              <w:rPr>
-                <w:rFonts w:ascii="Tahoma" w:eastAsia="Times New Roman" w:hAnsi="Tahoma" w:cs="Tahoma"/>
-                <w:color w:val="000000"/>
-                <w:sz w:val="17"/>
-                <w:szCs w:val="17"/>
-                <w:lang w:val="ru-RU"/>
-              </w:rPr>
-            </w:pPr>
-            <w:r>
-              <w:rPr>
-                <w:rFonts w:ascii="Tahoma" w:eastAsia="Times New Roman" w:hAnsi="Tahoma" w:cs="Tahoma"/>
-                <w:color w:val="000000"/>
-                <w:sz w:val="17"/>
-                <w:szCs w:val="17"/>
-                <w:lang w:val="ru-RU"/>
-              </w:rPr>
-              <w:t xml:space="preserve">4) Цвет заголовков на </w:t>
-            </w:r>
-            <w:proofErr w:type="spellStart"/>
-            <w:r>
-              <w:rPr>
-                <w:rFonts w:ascii="Tahoma" w:eastAsia="Times New Roman" w:hAnsi="Tahoma" w:cs="Tahoma"/>
-                <w:color w:val="000000"/>
-                <w:sz w:val="17"/>
-                <w:szCs w:val="17"/>
-                <w:lang w:val="ru-RU"/>
-              </w:rPr>
-              <w:t>профайле</w:t>
-            </w:r>
-            <w:proofErr w:type="spellEnd"/>
-            <w:r>
-              <w:rPr>
-                <w:rFonts w:ascii="Tahoma" w:eastAsia="Times New Roman" w:hAnsi="Tahoma" w:cs="Tahoma"/>
-                <w:color w:val="000000"/>
-                <w:sz w:val="17"/>
-                <w:szCs w:val="17"/>
-                <w:lang w:val="ru-RU"/>
-              </w:rPr>
-              <w:t xml:space="preserve"> - с </w:t>
-            </w:r>
-            <w:proofErr w:type="gramStart"/>
-            <w:r>
-              <w:rPr>
-                <w:rFonts w:ascii="Tahoma" w:eastAsia="Times New Roman" w:hAnsi="Tahoma" w:cs="Tahoma"/>
-                <w:color w:val="000000"/>
-                <w:sz w:val="17"/>
-                <w:szCs w:val="17"/>
-                <w:lang w:val="ru-RU"/>
-              </w:rPr>
-              <w:t>градиентами(</w:t>
-            </w:r>
-            <w:proofErr w:type="gramEnd"/>
-            <w:r>
-              <w:rPr>
-                <w:rFonts w:ascii="Tahoma" w:eastAsia="Times New Roman" w:hAnsi="Tahoma" w:cs="Tahoma"/>
-                <w:color w:val="000000"/>
-                <w:sz w:val="17"/>
-                <w:szCs w:val="17"/>
-                <w:lang w:val="ru-RU"/>
-              </w:rPr>
-              <w:t>как кнопки)</w:t>
-            </w:r>
           </w:p>
           <w:p>
             <w:pPr>

</xml_diff>

<commit_message>
Banner stretching issue was fixed
</commit_message>
<xml_diff>
--- a/Доработки от 01-09-2015.docx
+++ b/Доработки от 01-09-2015.docx
@@ -244,53 +244,101 @@
               </w:rPr>
               <w:t>Fixed</w:t>
             </w:r>
+          </w:p>
+          <w:p>
+            <w:pPr>
+              <w:spacing w:after="0" w:line="248" w:lineRule="atLeast"/>
+              <w:jc w:val="both"/>
+              <w:rPr>
+                <w:rFonts w:ascii="Tahoma" w:eastAsia="Times New Roman" w:hAnsi="Tahoma" w:cs="Tahoma"/>
+                <w:color w:val="000000"/>
+                <w:sz w:val="17"/>
+                <w:szCs w:val="17"/>
+              </w:rPr>
+            </w:pPr>
+            <w:r>
+              <w:rPr>
+                <w:rFonts w:ascii="Tahoma" w:eastAsia="Times New Roman" w:hAnsi="Tahoma" w:cs="Tahoma"/>
+                <w:color w:val="000000"/>
+                <w:sz w:val="17"/>
+                <w:szCs w:val="17"/>
+                <w:lang w:val="ru-RU"/>
+              </w:rPr>
+              <w:t xml:space="preserve">5) Баннер </w:t>
+            </w:r>
+            <w:r>
+              <w:rPr>
+                <w:rFonts w:ascii="Tahoma" w:eastAsia="Times New Roman" w:hAnsi="Tahoma" w:cs="Tahoma"/>
+                <w:color w:val="000000"/>
+                <w:sz w:val="17"/>
+                <w:szCs w:val="17"/>
+                <w:lang w:val="ru-RU"/>
+              </w:rPr>
+              <w:t>–</w:t>
+            </w:r>
+            <w:r>
+              <w:rPr>
+                <w:rFonts w:ascii="Tahoma" w:eastAsia="Times New Roman" w:hAnsi="Tahoma" w:cs="Tahoma"/>
+                <w:color w:val="000000"/>
+                <w:sz w:val="17"/>
+                <w:szCs w:val="17"/>
+                <w:lang w:val="ru-RU"/>
+              </w:rPr>
+              <w:t xml:space="preserve"> растянуть</w:t>
+            </w:r>
+            <w:r>
+              <w:rPr>
+                <w:rFonts w:ascii="Tahoma" w:eastAsia="Times New Roman" w:hAnsi="Tahoma" w:cs="Tahoma"/>
+                <w:color w:val="000000"/>
+                <w:sz w:val="17"/>
+                <w:szCs w:val="17"/>
+              </w:rPr>
+              <w:t xml:space="preserve"> - </w:t>
+            </w:r>
+            <w:r>
+              <w:rPr>
+                <w:rFonts w:ascii="Tahoma" w:eastAsia="Times New Roman" w:hAnsi="Tahoma" w:cs="Tahoma"/>
+                <w:b/>
+                <w:color w:val="000000"/>
+                <w:sz w:val="17"/>
+                <w:szCs w:val="17"/>
+              </w:rPr>
+              <w:t>Fixed</w:t>
+            </w:r>
+          </w:p>
+          <w:p>
+            <w:pPr>
+              <w:spacing w:after="0" w:line="248" w:lineRule="atLeast"/>
+              <w:jc w:val="both"/>
+              <w:rPr>
+                <w:rFonts w:ascii="Tahoma" w:eastAsia="Times New Roman" w:hAnsi="Tahoma" w:cs="Tahoma"/>
+                <w:color w:val="000000"/>
+                <w:sz w:val="17"/>
+                <w:szCs w:val="17"/>
+                <w:lang w:val="ru-RU"/>
+              </w:rPr>
+            </w:pPr>
+            <w:r>
+              <w:rPr>
+                <w:rFonts w:ascii="Tahoma" w:eastAsia="Times New Roman" w:hAnsi="Tahoma" w:cs="Tahoma"/>
+                <w:color w:val="000000"/>
+                <w:sz w:val="17"/>
+                <w:szCs w:val="17"/>
+                <w:lang w:val="ru-RU"/>
+              </w:rPr>
+              <w:t>6) Боковое меню - выровнять по л</w:t>
+            </w:r>
             <w:bookmarkStart w:id="0" w:name="_GoBack"/>
             <w:bookmarkEnd w:id="0"/>
-          </w:p>
-          <w:p>
-            <w:pPr>
-              <w:spacing w:after="0" w:line="248" w:lineRule="atLeast"/>
-              <w:jc w:val="both"/>
-              <w:rPr>
-                <w:rFonts w:ascii="Tahoma" w:eastAsia="Times New Roman" w:hAnsi="Tahoma" w:cs="Tahoma"/>
-                <w:color w:val="000000"/>
-                <w:sz w:val="17"/>
-                <w:szCs w:val="17"/>
-                <w:lang w:val="ru-RU"/>
-              </w:rPr>
-            </w:pPr>
-            <w:r>
-              <w:rPr>
-                <w:rFonts w:ascii="Tahoma" w:eastAsia="Times New Roman" w:hAnsi="Tahoma" w:cs="Tahoma"/>
-                <w:color w:val="000000"/>
-                <w:sz w:val="17"/>
-                <w:szCs w:val="17"/>
-                <w:lang w:val="ru-RU"/>
-              </w:rPr>
-              <w:t>5) Баннер - растянуть</w:t>
-            </w:r>
-          </w:p>
-          <w:p>
-            <w:pPr>
-              <w:spacing w:after="0" w:line="248" w:lineRule="atLeast"/>
-              <w:jc w:val="both"/>
-              <w:rPr>
-                <w:rFonts w:ascii="Tahoma" w:eastAsia="Times New Roman" w:hAnsi="Tahoma" w:cs="Tahoma"/>
-                <w:color w:val="000000"/>
-                <w:sz w:val="17"/>
-                <w:szCs w:val="17"/>
-                <w:lang w:val="ru-RU"/>
-              </w:rPr>
-            </w:pPr>
-            <w:r>
-              <w:rPr>
-                <w:rFonts w:ascii="Tahoma" w:eastAsia="Times New Roman" w:hAnsi="Tahoma" w:cs="Tahoma"/>
-                <w:color w:val="000000"/>
-                <w:sz w:val="17"/>
-                <w:szCs w:val="17"/>
-                <w:lang w:val="ru-RU"/>
-              </w:rPr>
-              <w:t>6) Боковое меню - выровнять по логотипу</w:t>
+            <w:r>
+              <w:rPr>
+                <w:rFonts w:ascii="Tahoma" w:eastAsia="Times New Roman" w:hAnsi="Tahoma" w:cs="Tahoma"/>
+                <w:color w:val="000000"/>
+                <w:sz w:val="17"/>
+                <w:szCs w:val="17"/>
+                <w:lang w:val="ru-RU"/>
+              </w:rPr>
+              <w:t>оготипу</w:t>
             </w:r>
           </w:p>
           <w:p>

</xml_diff>

<commit_message>
Aligment of main menu with logo was implemented.
</commit_message>
<xml_diff>
--- a/Доработки от 01-09-2015.docx
+++ b/Доработки от 01-09-2015.docx
@@ -254,6 +254,7 @@
                 <w:color w:val="000000"/>
                 <w:sz w:val="17"/>
                 <w:szCs w:val="17"/>
+                <w:lang w:val="ru-RU"/>
               </w:rPr>
             </w:pPr>
             <w:r>
@@ -292,6 +293,7 @@
                 <w:color w:val="000000"/>
                 <w:sz w:val="17"/>
                 <w:szCs w:val="17"/>
+                <w:lang w:val="ru-RU"/>
               </w:rPr>
               <w:t xml:space="preserve"> - </w:t>
             </w:r>
@@ -326,43 +328,53 @@
                 <w:szCs w:val="17"/>
                 <w:lang w:val="ru-RU"/>
               </w:rPr>
-              <w:t>6) Боковое меню - выровнять по л</w:t>
+              <w:t>6) Боковое меню - выровнять по логотипу</w:t>
+            </w:r>
+            <w:r>
+              <w:rPr>
+                <w:rFonts w:ascii="Tahoma" w:eastAsia="Times New Roman" w:hAnsi="Tahoma" w:cs="Tahoma"/>
+                <w:color w:val="000000"/>
+                <w:sz w:val="17"/>
+                <w:szCs w:val="17"/>
+                <w:lang w:val="ru-RU"/>
+              </w:rPr>
+              <w:t xml:space="preserve"> - </w:t>
+            </w:r>
+            <w:r>
+              <w:rPr>
+                <w:rFonts w:ascii="Tahoma" w:eastAsia="Times New Roman" w:hAnsi="Tahoma" w:cs="Tahoma"/>
+                <w:b/>
+                <w:color w:val="000000"/>
+                <w:sz w:val="17"/>
+                <w:szCs w:val="17"/>
+              </w:rPr>
+              <w:t>Fixed</w:t>
+            </w:r>
+          </w:p>
+          <w:p>
+            <w:pPr>
+              <w:spacing w:after="0" w:line="248" w:lineRule="atLeast"/>
+              <w:jc w:val="both"/>
+              <w:rPr>
+                <w:rFonts w:ascii="Tahoma" w:eastAsia="Times New Roman" w:hAnsi="Tahoma" w:cs="Tahoma"/>
+                <w:color w:val="000000"/>
+                <w:sz w:val="17"/>
+                <w:szCs w:val="17"/>
+                <w:lang w:val="ru-RU"/>
+              </w:rPr>
+            </w:pPr>
+            <w:r>
+              <w:rPr>
+                <w:rFonts w:ascii="Tahoma" w:eastAsia="Times New Roman" w:hAnsi="Tahoma" w:cs="Tahoma"/>
+                <w:color w:val="000000"/>
+                <w:sz w:val="17"/>
+                <w:szCs w:val="17"/>
+                <w:lang w:val="ru-RU"/>
+              </w:rPr>
+              <w:t>7) Выделить позаметнее кнопки Регистрация/входу</w:t>
             </w:r>
             <w:bookmarkStart w:id="0" w:name="_GoBack"/>
             <w:bookmarkEnd w:id="0"/>
-            <w:r>
-              <w:rPr>
-                <w:rFonts w:ascii="Tahoma" w:eastAsia="Times New Roman" w:hAnsi="Tahoma" w:cs="Tahoma"/>
-                <w:color w:val="000000"/>
-                <w:sz w:val="17"/>
-                <w:szCs w:val="17"/>
-                <w:lang w:val="ru-RU"/>
-              </w:rPr>
-              <w:t>оготипу</w:t>
-            </w:r>
-          </w:p>
-          <w:p>
-            <w:pPr>
-              <w:spacing w:after="0" w:line="248" w:lineRule="atLeast"/>
-              <w:jc w:val="both"/>
-              <w:rPr>
-                <w:rFonts w:ascii="Tahoma" w:eastAsia="Times New Roman" w:hAnsi="Tahoma" w:cs="Tahoma"/>
-                <w:color w:val="000000"/>
-                <w:sz w:val="17"/>
-                <w:szCs w:val="17"/>
-                <w:lang w:val="ru-RU"/>
-              </w:rPr>
-            </w:pPr>
-            <w:r>
-              <w:rPr>
-                <w:rFonts w:ascii="Tahoma" w:eastAsia="Times New Roman" w:hAnsi="Tahoma" w:cs="Tahoma"/>
-                <w:color w:val="000000"/>
-                <w:sz w:val="17"/>
-                <w:szCs w:val="17"/>
-                <w:lang w:val="ru-RU"/>
-              </w:rPr>
-              <w:t>7) Выделить позаметнее кнопки Регистрация/входу</w:t>
-            </w:r>
           </w:p>
           <w:p>
             <w:pPr>

</xml_diff>

<commit_message>
Register/Login container was made more viewable.
</commit_message>
<xml_diff>
--- a/Доработки от 01-09-2015.docx
+++ b/Доработки от 01-09-2015.docx
@@ -371,33 +371,73 @@
                 <w:szCs w:val="17"/>
                 <w:lang w:val="ru-RU"/>
               </w:rPr>
-              <w:t>7) Выделить позаметнее кнопки Регистрация/входу</w:t>
+              <w:t>7) Выделить позаметнее кнопки Регистрация/</w:t>
+            </w:r>
+            <w:r>
+              <w:rPr>
+                <w:rFonts w:ascii="Tahoma" w:eastAsia="Times New Roman" w:hAnsi="Tahoma" w:cs="Tahoma"/>
+                <w:color w:val="000000"/>
+                <w:sz w:val="17"/>
+                <w:szCs w:val="17"/>
+                <w:lang w:val="ru-RU"/>
+              </w:rPr>
+              <w:t>В</w:t>
+            </w:r>
+            <w:r>
+              <w:rPr>
+                <w:rFonts w:ascii="Tahoma" w:eastAsia="Times New Roman" w:hAnsi="Tahoma" w:cs="Tahoma"/>
+                <w:color w:val="000000"/>
+                <w:sz w:val="17"/>
+                <w:szCs w:val="17"/>
+                <w:lang w:val="ru-RU"/>
+              </w:rPr>
+              <w:t>ход</w:t>
+            </w:r>
+            <w:r>
+              <w:rPr>
+                <w:rFonts w:ascii="Tahoma" w:eastAsia="Times New Roman" w:hAnsi="Tahoma" w:cs="Tahoma"/>
+                <w:color w:val="000000"/>
+                <w:sz w:val="17"/>
+                <w:szCs w:val="17"/>
+                <w:lang w:val="ru-RU"/>
+              </w:rPr>
+              <w:t xml:space="preserve"> - </w:t>
+            </w:r>
+            <w:r>
+              <w:rPr>
+                <w:rFonts w:ascii="Tahoma" w:eastAsia="Times New Roman" w:hAnsi="Tahoma" w:cs="Tahoma"/>
+                <w:b/>
+                <w:color w:val="000000"/>
+                <w:sz w:val="17"/>
+                <w:szCs w:val="17"/>
+              </w:rPr>
+              <w:t>Fixed</w:t>
+            </w:r>
+          </w:p>
+          <w:p>
+            <w:pPr>
+              <w:spacing w:after="0" w:line="248" w:lineRule="atLeast"/>
+              <w:jc w:val="both"/>
+              <w:rPr>
+                <w:rFonts w:ascii="Tahoma" w:eastAsia="Times New Roman" w:hAnsi="Tahoma" w:cs="Tahoma"/>
+                <w:color w:val="000000"/>
+                <w:sz w:val="17"/>
+                <w:szCs w:val="17"/>
+                <w:lang w:val="ru-RU"/>
+              </w:rPr>
+            </w:pPr>
+            <w:r>
+              <w:rPr>
+                <w:rFonts w:ascii="Tahoma" w:eastAsia="Times New Roman" w:hAnsi="Tahoma" w:cs="Tahoma"/>
+                <w:color w:val="000000"/>
+                <w:sz w:val="17"/>
+                <w:szCs w:val="17"/>
+                <w:lang w:val="ru-RU"/>
+              </w:rPr>
+              <w:t>8) Включить на главной фильтр Промышленные/частные работы</w:t>
             </w:r>
             <w:bookmarkStart w:id="0" w:name="_GoBack"/>
             <w:bookmarkEnd w:id="0"/>
-          </w:p>
-          <w:p>
-            <w:pPr>
-              <w:spacing w:after="0" w:line="248" w:lineRule="atLeast"/>
-              <w:jc w:val="both"/>
-              <w:rPr>
-                <w:rFonts w:ascii="Tahoma" w:eastAsia="Times New Roman" w:hAnsi="Tahoma" w:cs="Tahoma"/>
-                <w:color w:val="000000"/>
-                <w:sz w:val="17"/>
-                <w:szCs w:val="17"/>
-                <w:lang w:val="ru-RU"/>
-              </w:rPr>
-            </w:pPr>
-            <w:r>
-              <w:rPr>
-                <w:rFonts w:ascii="Tahoma" w:eastAsia="Times New Roman" w:hAnsi="Tahoma" w:cs="Tahoma"/>
-                <w:color w:val="000000"/>
-                <w:sz w:val="17"/>
-                <w:szCs w:val="17"/>
-                <w:lang w:val="ru-RU"/>
-              </w:rPr>
-              <w:t>8) Включить на главной фильтр Промышленные/частные работы</w:t>
-            </w:r>
           </w:p>
           <w:p>
             <w:pPr>

</xml_diff>

<commit_message>
1) Filter by work spec was added 2) Logo was updated to be a link to main page.
</commit_message>
<xml_diff>
--- a/Доработки от 01-09-2015.docx
+++ b/Доработки от 01-09-2015.docx
@@ -423,7 +423,6 @@
                 <w:color w:val="000000"/>
                 <w:sz w:val="17"/>
                 <w:szCs w:val="17"/>
-                <w:lang w:val="ru-RU"/>
               </w:rPr>
             </w:pPr>
             <w:r>
@@ -432,12 +431,261 @@
                 <w:color w:val="000000"/>
                 <w:sz w:val="17"/>
                 <w:szCs w:val="17"/>
-                <w:lang w:val="ru-RU"/>
-              </w:rPr>
-              <w:t>8) Включить на главной фильтр Промышленные/частные работы</w:t>
-            </w:r>
-            <w:bookmarkStart w:id="0" w:name="_GoBack"/>
-            <w:bookmarkEnd w:id="0"/>
+              </w:rPr>
+              <w:t xml:space="preserve">8) </w:t>
+            </w:r>
+            <w:r>
+              <w:rPr>
+                <w:rFonts w:ascii="Tahoma" w:eastAsia="Times New Roman" w:hAnsi="Tahoma" w:cs="Tahoma"/>
+                <w:color w:val="000000"/>
+                <w:sz w:val="17"/>
+                <w:szCs w:val="17"/>
+                <w:lang w:val="ru-RU"/>
+              </w:rPr>
+              <w:t>Включить</w:t>
+            </w:r>
+            <w:r>
+              <w:rPr>
+                <w:rFonts w:ascii="Tahoma" w:eastAsia="Times New Roman" w:hAnsi="Tahoma" w:cs="Tahoma"/>
+                <w:color w:val="000000"/>
+                <w:sz w:val="17"/>
+                <w:szCs w:val="17"/>
+              </w:rPr>
+              <w:t xml:space="preserve"> </w:t>
+            </w:r>
+            <w:r>
+              <w:rPr>
+                <w:rFonts w:ascii="Tahoma" w:eastAsia="Times New Roman" w:hAnsi="Tahoma" w:cs="Tahoma"/>
+                <w:color w:val="000000"/>
+                <w:sz w:val="17"/>
+                <w:szCs w:val="17"/>
+                <w:lang w:val="ru-RU"/>
+              </w:rPr>
+              <w:t>на</w:t>
+            </w:r>
+            <w:r>
+              <w:rPr>
+                <w:rFonts w:ascii="Tahoma" w:eastAsia="Times New Roman" w:hAnsi="Tahoma" w:cs="Tahoma"/>
+                <w:color w:val="000000"/>
+                <w:sz w:val="17"/>
+                <w:szCs w:val="17"/>
+              </w:rPr>
+              <w:t xml:space="preserve"> </w:t>
+            </w:r>
+            <w:r>
+              <w:rPr>
+                <w:rFonts w:ascii="Tahoma" w:eastAsia="Times New Roman" w:hAnsi="Tahoma" w:cs="Tahoma"/>
+                <w:color w:val="000000"/>
+                <w:sz w:val="17"/>
+                <w:szCs w:val="17"/>
+                <w:lang w:val="ru-RU"/>
+              </w:rPr>
+              <w:t>главной</w:t>
+            </w:r>
+            <w:r>
+              <w:rPr>
+                <w:rFonts w:ascii="Tahoma" w:eastAsia="Times New Roman" w:hAnsi="Tahoma" w:cs="Tahoma"/>
+                <w:color w:val="000000"/>
+                <w:sz w:val="17"/>
+                <w:szCs w:val="17"/>
+              </w:rPr>
+              <w:t xml:space="preserve"> </w:t>
+            </w:r>
+            <w:r>
+              <w:rPr>
+                <w:rFonts w:ascii="Tahoma" w:eastAsia="Times New Roman" w:hAnsi="Tahoma" w:cs="Tahoma"/>
+                <w:color w:val="000000"/>
+                <w:sz w:val="17"/>
+                <w:szCs w:val="17"/>
+                <w:lang w:val="ru-RU"/>
+              </w:rPr>
+              <w:t>фильтр</w:t>
+            </w:r>
+            <w:r>
+              <w:rPr>
+                <w:rFonts w:ascii="Tahoma" w:eastAsia="Times New Roman" w:hAnsi="Tahoma" w:cs="Tahoma"/>
+                <w:color w:val="000000"/>
+                <w:sz w:val="17"/>
+                <w:szCs w:val="17"/>
+              </w:rPr>
+              <w:t xml:space="preserve"> </w:t>
+            </w:r>
+            <w:r>
+              <w:rPr>
+                <w:rFonts w:ascii="Tahoma" w:eastAsia="Times New Roman" w:hAnsi="Tahoma" w:cs="Tahoma"/>
+                <w:color w:val="000000"/>
+                <w:sz w:val="17"/>
+                <w:szCs w:val="17"/>
+                <w:lang w:val="ru-RU"/>
+              </w:rPr>
+              <w:t>Промышленные</w:t>
+            </w:r>
+            <w:r>
+              <w:rPr>
+                <w:rFonts w:ascii="Tahoma" w:eastAsia="Times New Roman" w:hAnsi="Tahoma" w:cs="Tahoma"/>
+                <w:color w:val="000000"/>
+                <w:sz w:val="17"/>
+                <w:szCs w:val="17"/>
+              </w:rPr>
+              <w:t>/</w:t>
+            </w:r>
+            <w:r>
+              <w:rPr>
+                <w:rFonts w:ascii="Tahoma" w:eastAsia="Times New Roman" w:hAnsi="Tahoma" w:cs="Tahoma"/>
+                <w:color w:val="000000"/>
+                <w:sz w:val="17"/>
+                <w:szCs w:val="17"/>
+                <w:lang w:val="ru-RU"/>
+              </w:rPr>
+              <w:t>частные</w:t>
+            </w:r>
+            <w:r>
+              <w:rPr>
+                <w:rFonts w:ascii="Tahoma" w:eastAsia="Times New Roman" w:hAnsi="Tahoma" w:cs="Tahoma"/>
+                <w:color w:val="000000"/>
+                <w:sz w:val="17"/>
+                <w:szCs w:val="17"/>
+              </w:rPr>
+              <w:t xml:space="preserve"> </w:t>
+            </w:r>
+            <w:r>
+              <w:rPr>
+                <w:rFonts w:ascii="Tahoma" w:eastAsia="Times New Roman" w:hAnsi="Tahoma" w:cs="Tahoma"/>
+                <w:color w:val="000000"/>
+                <w:sz w:val="17"/>
+                <w:szCs w:val="17"/>
+                <w:lang w:val="ru-RU"/>
+              </w:rPr>
+              <w:t>работы</w:t>
+            </w:r>
+            <w:r>
+              <w:rPr>
+                <w:rFonts w:ascii="Tahoma" w:eastAsia="Times New Roman" w:hAnsi="Tahoma" w:cs="Tahoma"/>
+                <w:color w:val="000000"/>
+                <w:sz w:val="17"/>
+                <w:szCs w:val="17"/>
+              </w:rPr>
+              <w:t xml:space="preserve"> – </w:t>
+            </w:r>
+            <w:r>
+              <w:rPr>
+                <w:rFonts w:ascii="Tahoma" w:eastAsia="Times New Roman" w:hAnsi="Tahoma" w:cs="Tahoma"/>
+                <w:b/>
+                <w:color w:val="000000"/>
+                <w:sz w:val="17"/>
+                <w:szCs w:val="17"/>
+              </w:rPr>
+              <w:t xml:space="preserve">Party Fixed – </w:t>
+            </w:r>
+            <w:r>
+              <w:rPr>
+                <w:rFonts w:ascii="Tahoma" w:eastAsia="Times New Roman" w:hAnsi="Tahoma" w:cs="Tahoma"/>
+                <w:color w:val="000000"/>
+                <w:sz w:val="17"/>
+                <w:szCs w:val="17"/>
+              </w:rPr>
+              <w:t xml:space="preserve">Filter switching is implemented, but still filtering for </w:t>
+            </w:r>
+            <w:proofErr w:type="spellStart"/>
+            <w:r>
+              <w:rPr>
+                <w:rFonts w:ascii="Tahoma" w:eastAsia="Times New Roman" w:hAnsi="Tahoma" w:cs="Tahoma"/>
+                <w:color w:val="000000"/>
+                <w:sz w:val="17"/>
+                <w:szCs w:val="17"/>
+              </w:rPr>
+              <w:t>OrganizationProfile</w:t>
+            </w:r>
+            <w:proofErr w:type="spellEnd"/>
+            <w:r>
+              <w:rPr>
+                <w:rFonts w:ascii="Tahoma" w:eastAsia="Times New Roman" w:hAnsi="Tahoma" w:cs="Tahoma"/>
+                <w:color w:val="000000"/>
+                <w:sz w:val="17"/>
+                <w:szCs w:val="17"/>
+              </w:rPr>
+              <w:t xml:space="preserve"> and </w:t>
+            </w:r>
+            <w:proofErr w:type="spellStart"/>
+            <w:r>
+              <w:rPr>
+                <w:rFonts w:ascii="Tahoma" w:eastAsia="Times New Roman" w:hAnsi="Tahoma" w:cs="Tahoma"/>
+                <w:color w:val="000000"/>
+                <w:sz w:val="17"/>
+                <w:szCs w:val="17"/>
+              </w:rPr>
+              <w:t>JobSuggestion</w:t>
+            </w:r>
+            <w:proofErr w:type="spellEnd"/>
+            <w:r>
+              <w:rPr>
+                <w:rFonts w:ascii="Tahoma" w:eastAsia="Times New Roman" w:hAnsi="Tahoma" w:cs="Tahoma"/>
+                <w:color w:val="000000"/>
+                <w:sz w:val="17"/>
+                <w:szCs w:val="17"/>
+              </w:rPr>
+              <w:t xml:space="preserve"> by </w:t>
+            </w:r>
+            <w:proofErr w:type="spellStart"/>
+            <w:r>
+              <w:rPr>
+                <w:rFonts w:ascii="Tahoma" w:eastAsia="Times New Roman" w:hAnsi="Tahoma" w:cs="Tahoma"/>
+                <w:color w:val="000000"/>
+                <w:sz w:val="17"/>
+                <w:szCs w:val="17"/>
+              </w:rPr>
+              <w:t>WorkSpec</w:t>
+            </w:r>
+            <w:proofErr w:type="spellEnd"/>
+            <w:r>
+              <w:rPr>
+                <w:rFonts w:ascii="Tahoma" w:eastAsia="Times New Roman" w:hAnsi="Tahoma" w:cs="Tahoma"/>
+                <w:color w:val="000000"/>
+                <w:sz w:val="17"/>
+                <w:szCs w:val="17"/>
+              </w:rPr>
+              <w:t xml:space="preserve"> should be implemented. Also need to add a check and </w:t>
+            </w:r>
+            <w:proofErr w:type="spellStart"/>
+            <w:r>
+              <w:rPr>
+                <w:rFonts w:ascii="Tahoma" w:eastAsia="Times New Roman" w:hAnsi="Tahoma" w:cs="Tahoma"/>
+                <w:color w:val="000000"/>
+                <w:sz w:val="17"/>
+                <w:szCs w:val="17"/>
+              </w:rPr>
+              <w:t>worning</w:t>
+            </w:r>
+            <w:proofErr w:type="spellEnd"/>
+            <w:r>
+              <w:rPr>
+                <w:rFonts w:ascii="Tahoma" w:eastAsia="Times New Roman" w:hAnsi="Tahoma" w:cs="Tahoma"/>
+                <w:color w:val="000000"/>
+                <w:sz w:val="17"/>
+                <w:szCs w:val="17"/>
+              </w:rPr>
+              <w:t xml:space="preserve"> dialog if the filter is not </w:t>
+            </w:r>
+            <w:proofErr w:type="gramStart"/>
+            <w:r>
+              <w:rPr>
+                <w:rFonts w:ascii="Tahoma" w:eastAsia="Times New Roman" w:hAnsi="Tahoma" w:cs="Tahoma"/>
+                <w:color w:val="000000"/>
+                <w:sz w:val="17"/>
+                <w:szCs w:val="17"/>
+              </w:rPr>
+              <w:t>selected(</w:t>
+            </w:r>
+            <w:proofErr w:type="gramEnd"/>
+            <w:r>
+              <w:rPr>
+                <w:rFonts w:ascii="Tahoma" w:eastAsia="Times New Roman" w:hAnsi="Tahoma" w:cs="Tahoma"/>
+                <w:color w:val="000000"/>
+                <w:sz w:val="17"/>
+                <w:szCs w:val="17"/>
+              </w:rPr>
+              <w:t>On main page).</w:t>
+            </w:r>
           </w:p>
           <w:p>
             <w:pPr>
@@ -459,29 +707,27 @@
                 <w:szCs w:val="17"/>
                 <w:lang w:val="ru-RU"/>
               </w:rPr>
-              <w:t xml:space="preserve">9) Добавить в меню пункт </w:t>
-            </w:r>
-            <w:proofErr w:type="gramStart"/>
-            <w:r>
-              <w:rPr>
-                <w:rFonts w:ascii="Tahoma" w:eastAsia="Times New Roman" w:hAnsi="Tahoma" w:cs="Tahoma"/>
-                <w:color w:val="000000"/>
-                <w:sz w:val="17"/>
-                <w:szCs w:val="17"/>
-                <w:lang w:val="ru-RU"/>
-              </w:rPr>
-              <w:t>Новости(</w:t>
-            </w:r>
-            <w:proofErr w:type="gramEnd"/>
-            <w:r>
-              <w:rPr>
-                <w:rFonts w:ascii="Tahoma" w:eastAsia="Times New Roman" w:hAnsi="Tahoma" w:cs="Tahoma"/>
-                <w:color w:val="000000"/>
-                <w:sz w:val="17"/>
-                <w:szCs w:val="17"/>
-                <w:lang w:val="ru-RU"/>
-              </w:rPr>
-              <w:t xml:space="preserve">см. сайт </w:t>
+              <w:t>9) Добавить в меню пункт Новости</w:t>
+            </w:r>
+            <w:r>
+              <w:rPr>
+                <w:rFonts w:ascii="Tahoma" w:eastAsia="Times New Roman" w:hAnsi="Tahoma" w:cs="Tahoma"/>
+                <w:color w:val="000000"/>
+                <w:sz w:val="17"/>
+                <w:szCs w:val="17"/>
+                <w:lang w:val="ru-RU"/>
+              </w:rPr>
+              <w:t xml:space="preserve"> </w:t>
+            </w:r>
+            <w:r>
+              <w:rPr>
+                <w:rFonts w:ascii="Tahoma" w:eastAsia="Times New Roman" w:hAnsi="Tahoma" w:cs="Tahoma"/>
+                <w:color w:val="000000"/>
+                <w:sz w:val="17"/>
+                <w:szCs w:val="17"/>
+                <w:lang w:val="ru-RU"/>
+              </w:rPr>
+              <w:t xml:space="preserve">(см. сайт </w:t>
             </w:r>
             <w:proofErr w:type="spellStart"/>
             <w:r>
@@ -528,6 +774,26 @@
               </w:rPr>
               <w:t>10) При клике на логотип - переход на главную страницу</w:t>
             </w:r>
+            <w:r>
+              <w:rPr>
+                <w:rFonts w:ascii="Tahoma" w:eastAsia="Times New Roman" w:hAnsi="Tahoma" w:cs="Tahoma"/>
+                <w:color w:val="000000"/>
+                <w:sz w:val="17"/>
+                <w:szCs w:val="17"/>
+                <w:lang w:val="ru-RU"/>
+              </w:rPr>
+              <w:t xml:space="preserve"> - </w:t>
+            </w:r>
+            <w:r>
+              <w:rPr>
+                <w:rFonts w:ascii="Tahoma" w:eastAsia="Times New Roman" w:hAnsi="Tahoma" w:cs="Tahoma"/>
+                <w:b/>
+                <w:color w:val="000000"/>
+                <w:sz w:val="17"/>
+                <w:szCs w:val="17"/>
+              </w:rPr>
+              <w:t>Fixed</w:t>
+            </w:r>
           </w:p>
           <w:p>
             <w:pPr>
@@ -685,7 +951,19 @@
                 <w:szCs w:val="17"/>
                 <w:lang w:val="ru-RU"/>
               </w:rPr>
-              <w:t>15) По умолчанию - не выбран список работ, спрашивать при действии</w:t>
+              <w:t>15) По умолчанию - не выбран спис</w:t>
+            </w:r>
+            <w:bookmarkStart w:id="0" w:name="_GoBack"/>
+            <w:bookmarkEnd w:id="0"/>
+            <w:r>
+              <w:rPr>
+                <w:rFonts w:ascii="Tahoma" w:eastAsia="Times New Roman" w:hAnsi="Tahoma" w:cs="Tahoma"/>
+                <w:color w:val="000000"/>
+                <w:sz w:val="17"/>
+                <w:szCs w:val="17"/>
+                <w:lang w:val="ru-RU"/>
+              </w:rPr>
+              <w:t>ок работ, спрашивать при действии</w:t>
             </w:r>
           </w:p>
         </w:tc>

</xml_diff>

<commit_message>
Small refactoring and fixing was implemented for job suggestion
</commit_message>
<xml_diff>
--- a/Доработки от 01-09-2015.docx
+++ b/Доработки от 01-09-2015.docx
@@ -420,9 +420,11 @@
               <w:jc w:val="both"/>
               <w:rPr>
                 <w:rFonts w:ascii="Tahoma" w:eastAsia="Times New Roman" w:hAnsi="Tahoma" w:cs="Tahoma"/>
-                <w:color w:val="000000"/>
-                <w:sz w:val="17"/>
-                <w:szCs w:val="17"/>
+                <w:b/>
+                <w:color w:val="000000"/>
+                <w:sz w:val="17"/>
+                <w:szCs w:val="17"/>
+                <w:lang w:val="ru-RU"/>
               </w:rPr>
             </w:pPr>
             <w:r>
@@ -431,6 +433,7 @@
                 <w:color w:val="000000"/>
                 <w:sz w:val="17"/>
                 <w:szCs w:val="17"/>
+                <w:lang w:val="ru-RU"/>
               </w:rPr>
               <w:t xml:space="preserve">8) </w:t>
             </w:r>
@@ -450,6 +453,7 @@
                 <w:color w:val="000000"/>
                 <w:sz w:val="17"/>
                 <w:szCs w:val="17"/>
+                <w:lang w:val="ru-RU"/>
               </w:rPr>
               <w:t xml:space="preserve"> </w:t>
             </w:r>
@@ -469,6 +473,7 @@
                 <w:color w:val="000000"/>
                 <w:sz w:val="17"/>
                 <w:szCs w:val="17"/>
+                <w:lang w:val="ru-RU"/>
               </w:rPr>
               <w:t xml:space="preserve"> </w:t>
             </w:r>
@@ -488,6 +493,7 @@
                 <w:color w:val="000000"/>
                 <w:sz w:val="17"/>
                 <w:szCs w:val="17"/>
+                <w:lang w:val="ru-RU"/>
               </w:rPr>
               <w:t xml:space="preserve"> </w:t>
             </w:r>
@@ -507,6 +513,7 @@
                 <w:color w:val="000000"/>
                 <w:sz w:val="17"/>
                 <w:szCs w:val="17"/>
+                <w:lang w:val="ru-RU"/>
               </w:rPr>
               <w:t xml:space="preserve"> </w:t>
             </w:r>
@@ -526,6 +533,7 @@
                 <w:color w:val="000000"/>
                 <w:sz w:val="17"/>
                 <w:szCs w:val="17"/>
+                <w:lang w:val="ru-RU"/>
               </w:rPr>
               <w:t>/</w:t>
             </w:r>
@@ -545,6 +553,7 @@
                 <w:color w:val="000000"/>
                 <w:sz w:val="17"/>
                 <w:szCs w:val="17"/>
+                <w:lang w:val="ru-RU"/>
               </w:rPr>
               <w:t xml:space="preserve"> </w:t>
             </w:r>
@@ -564,8 +573,19 @@
                 <w:color w:val="000000"/>
                 <w:sz w:val="17"/>
                 <w:szCs w:val="17"/>
-              </w:rPr>
-              <w:t xml:space="preserve"> – </w:t>
+                <w:lang w:val="ru-RU"/>
+              </w:rPr>
+              <w:t xml:space="preserve"> –</w:t>
+            </w:r>
+            <w:r>
+              <w:rPr>
+                <w:rFonts w:ascii="Tahoma" w:eastAsia="Times New Roman" w:hAnsi="Tahoma" w:cs="Tahoma"/>
+                <w:color w:val="000000"/>
+                <w:sz w:val="17"/>
+                <w:szCs w:val="17"/>
+                <w:lang w:val="ru-RU"/>
+              </w:rPr>
+              <w:t xml:space="preserve"> </w:t>
             </w:r>
             <w:r>
               <w:rPr>
@@ -575,116 +595,7 @@
                 <w:sz w:val="17"/>
                 <w:szCs w:val="17"/>
               </w:rPr>
-              <w:t xml:space="preserve">Party Fixed – </w:t>
-            </w:r>
-            <w:r>
-              <w:rPr>
-                <w:rFonts w:ascii="Tahoma" w:eastAsia="Times New Roman" w:hAnsi="Tahoma" w:cs="Tahoma"/>
-                <w:color w:val="000000"/>
-                <w:sz w:val="17"/>
-                <w:szCs w:val="17"/>
-              </w:rPr>
-              <w:t xml:space="preserve">Filter switching is implemented, but still filtering for </w:t>
-            </w:r>
-            <w:proofErr w:type="spellStart"/>
-            <w:r>
-              <w:rPr>
-                <w:rFonts w:ascii="Tahoma" w:eastAsia="Times New Roman" w:hAnsi="Tahoma" w:cs="Tahoma"/>
-                <w:color w:val="000000"/>
-                <w:sz w:val="17"/>
-                <w:szCs w:val="17"/>
-              </w:rPr>
-              <w:t>OrganizationProfile</w:t>
-            </w:r>
-            <w:proofErr w:type="spellEnd"/>
-            <w:r>
-              <w:rPr>
-                <w:rFonts w:ascii="Tahoma" w:eastAsia="Times New Roman" w:hAnsi="Tahoma" w:cs="Tahoma"/>
-                <w:color w:val="000000"/>
-                <w:sz w:val="17"/>
-                <w:szCs w:val="17"/>
-              </w:rPr>
-              <w:t xml:space="preserve"> and </w:t>
-            </w:r>
-            <w:proofErr w:type="spellStart"/>
-            <w:r>
-              <w:rPr>
-                <w:rFonts w:ascii="Tahoma" w:eastAsia="Times New Roman" w:hAnsi="Tahoma" w:cs="Tahoma"/>
-                <w:color w:val="000000"/>
-                <w:sz w:val="17"/>
-                <w:szCs w:val="17"/>
-              </w:rPr>
-              <w:t>JobSuggestion</w:t>
-            </w:r>
-            <w:proofErr w:type="spellEnd"/>
-            <w:r>
-              <w:rPr>
-                <w:rFonts w:ascii="Tahoma" w:eastAsia="Times New Roman" w:hAnsi="Tahoma" w:cs="Tahoma"/>
-                <w:color w:val="000000"/>
-                <w:sz w:val="17"/>
-                <w:szCs w:val="17"/>
-              </w:rPr>
-              <w:t xml:space="preserve"> by </w:t>
-            </w:r>
-            <w:proofErr w:type="spellStart"/>
-            <w:r>
-              <w:rPr>
-                <w:rFonts w:ascii="Tahoma" w:eastAsia="Times New Roman" w:hAnsi="Tahoma" w:cs="Tahoma"/>
-                <w:color w:val="000000"/>
-                <w:sz w:val="17"/>
-                <w:szCs w:val="17"/>
-              </w:rPr>
-              <w:t>WorkSpec</w:t>
-            </w:r>
-            <w:proofErr w:type="spellEnd"/>
-            <w:r>
-              <w:rPr>
-                <w:rFonts w:ascii="Tahoma" w:eastAsia="Times New Roman" w:hAnsi="Tahoma" w:cs="Tahoma"/>
-                <w:color w:val="000000"/>
-                <w:sz w:val="17"/>
-                <w:szCs w:val="17"/>
-              </w:rPr>
-              <w:t xml:space="preserve"> should be implemented. Also need to add a check and </w:t>
-            </w:r>
-            <w:proofErr w:type="spellStart"/>
-            <w:r>
-              <w:rPr>
-                <w:rFonts w:ascii="Tahoma" w:eastAsia="Times New Roman" w:hAnsi="Tahoma" w:cs="Tahoma"/>
-                <w:color w:val="000000"/>
-                <w:sz w:val="17"/>
-                <w:szCs w:val="17"/>
-              </w:rPr>
-              <w:t>worning</w:t>
-            </w:r>
-            <w:proofErr w:type="spellEnd"/>
-            <w:r>
-              <w:rPr>
-                <w:rFonts w:ascii="Tahoma" w:eastAsia="Times New Roman" w:hAnsi="Tahoma" w:cs="Tahoma"/>
-                <w:color w:val="000000"/>
-                <w:sz w:val="17"/>
-                <w:szCs w:val="17"/>
-              </w:rPr>
-              <w:t xml:space="preserve"> dialog if the filter is not </w:t>
-            </w:r>
-            <w:proofErr w:type="gramStart"/>
-            <w:r>
-              <w:rPr>
-                <w:rFonts w:ascii="Tahoma" w:eastAsia="Times New Roman" w:hAnsi="Tahoma" w:cs="Tahoma"/>
-                <w:color w:val="000000"/>
-                <w:sz w:val="17"/>
-                <w:szCs w:val="17"/>
-              </w:rPr>
-              <w:t>selected(</w:t>
-            </w:r>
-            <w:proofErr w:type="gramEnd"/>
-            <w:r>
-              <w:rPr>
-                <w:rFonts w:ascii="Tahoma" w:eastAsia="Times New Roman" w:hAnsi="Tahoma" w:cs="Tahoma"/>
-                <w:color w:val="000000"/>
-                <w:sz w:val="17"/>
-                <w:szCs w:val="17"/>
-              </w:rPr>
-              <w:t>On main page).</w:t>
+              <w:t>Fixed</w:t>
             </w:r>
           </w:p>
           <w:p>
@@ -860,7 +771,17 @@
                 <w:szCs w:val="17"/>
                 <w:lang w:val="ru-RU"/>
               </w:rPr>
-              <w:t xml:space="preserve">12) Сделать ТОП 8 организаций по </w:t>
+              <w:t>12) Сделать ТОП 8 организаций по рейтингу</w:t>
+            </w:r>
+            <w:r>
+              <w:rPr>
+                <w:rFonts w:ascii="Tahoma" w:eastAsia="Times New Roman" w:hAnsi="Tahoma" w:cs="Tahoma"/>
+                <w:color w:val="000000"/>
+                <w:sz w:val="17"/>
+                <w:szCs w:val="17"/>
+                <w:lang w:val="ru-RU"/>
+              </w:rPr>
+              <w:t xml:space="preserve"> </w:t>
             </w:r>
             <w:proofErr w:type="gramStart"/>
             <w:r>
@@ -871,7 +792,7 @@
                 <w:szCs w:val="17"/>
                 <w:lang w:val="ru-RU"/>
               </w:rPr>
-              <w:t>рейтингу( на</w:t>
+              <w:t>( на</w:t>
             </w:r>
             <w:proofErr w:type="gramEnd"/>
             <w:r>
@@ -929,41 +850,6 @@
                 <w:lang w:val="ru-RU"/>
               </w:rPr>
               <w:t>14) Каталог работ - уменьшить шрифты</w:t>
-            </w:r>
-          </w:p>
-          <w:p>
-            <w:pPr>
-              <w:spacing w:after="0" w:line="248" w:lineRule="atLeast"/>
-              <w:jc w:val="both"/>
-              <w:rPr>
-                <w:rFonts w:ascii="Tahoma" w:eastAsia="Times New Roman" w:hAnsi="Tahoma" w:cs="Tahoma"/>
-                <w:color w:val="000000"/>
-                <w:sz w:val="17"/>
-                <w:szCs w:val="17"/>
-                <w:lang w:val="ru-RU"/>
-              </w:rPr>
-            </w:pPr>
-            <w:r>
-              <w:rPr>
-                <w:rFonts w:ascii="Tahoma" w:eastAsia="Times New Roman" w:hAnsi="Tahoma" w:cs="Tahoma"/>
-                <w:color w:val="000000"/>
-                <w:sz w:val="17"/>
-                <w:szCs w:val="17"/>
-                <w:lang w:val="ru-RU"/>
-              </w:rPr>
-              <w:t>15) По умолчанию - не выбран спис</w:t>
-            </w:r>
-            <w:bookmarkStart w:id="0" w:name="_GoBack"/>
-            <w:bookmarkEnd w:id="0"/>
-            <w:r>
-              <w:rPr>
-                <w:rFonts w:ascii="Tahoma" w:eastAsia="Times New Roman" w:hAnsi="Tahoma" w:cs="Tahoma"/>
-                <w:color w:val="000000"/>
-                <w:sz w:val="17"/>
-                <w:szCs w:val="17"/>
-                <w:lang w:val="ru-RU"/>
-              </w:rPr>
-              <w:t>ок работ, спрашивать при действии</w:t>
             </w:r>
           </w:p>
         </w:tc>
@@ -1033,6 +919,8 @@
           <w:lang w:val="ru-RU"/>
         </w:rPr>
       </w:pPr>
+      <w:bookmarkStart w:id="0" w:name="_GoBack"/>
+      <w:bookmarkEnd w:id="0"/>
     </w:p>
     <w:sectPr>
       <w:pgSz w:w="12240" w:h="15840"/>

</xml_diff>

<commit_message>
Top orgs list was implemented
</commit_message>
<xml_diff>
--- a/Доработки от 01-09-2015.docx
+++ b/Доработки от 01-09-2015.docx
@@ -57,20 +57,8 @@
                 <w:szCs w:val="17"/>
                 <w:lang w:val="ru-RU"/>
               </w:rPr>
-              <w:t xml:space="preserve">1) Исправить размеры логотипа </w:t>
-            </w:r>
-            <w:proofErr w:type="spellStart"/>
-            <w:r>
-              <w:rPr>
-                <w:rFonts w:ascii="Tahoma" w:eastAsia="Times New Roman" w:hAnsi="Tahoma" w:cs="Tahoma"/>
-                <w:color w:val="000000"/>
-                <w:sz w:val="17"/>
-                <w:szCs w:val="17"/>
-                <w:lang w:val="ru-RU"/>
-              </w:rPr>
-              <w:t>профайла</w:t>
-            </w:r>
-            <w:proofErr w:type="spellEnd"/>
+              <w:t>1) Исправить размеры логотипа профайла</w:t>
+            </w:r>
             <w:r>
               <w:rPr>
                 <w:rFonts w:ascii="Tahoma" w:eastAsia="Times New Roman" w:hAnsi="Tahoma" w:cs="Tahoma"/>
@@ -144,7 +132,6 @@
                 <w:color w:val="000000"/>
                 <w:sz w:val="17"/>
                 <w:szCs w:val="17"/>
-                <w:lang w:val="ru-RU"/>
               </w:rPr>
             </w:pPr>
             <w:r>
@@ -153,9 +140,97 @@
                 <w:color w:val="000000"/>
                 <w:sz w:val="17"/>
                 <w:szCs w:val="17"/>
-                <w:lang w:val="ru-RU"/>
-              </w:rPr>
-              <w:t>3) Рейтинг - поменять звездочку</w:t>
+              </w:rPr>
+              <w:t xml:space="preserve">3) </w:t>
+            </w:r>
+            <w:r>
+              <w:rPr>
+                <w:rFonts w:ascii="Tahoma" w:eastAsia="Times New Roman" w:hAnsi="Tahoma" w:cs="Tahoma"/>
+                <w:color w:val="000000"/>
+                <w:sz w:val="17"/>
+                <w:szCs w:val="17"/>
+                <w:lang w:val="ru-RU"/>
+              </w:rPr>
+              <w:t>Рейтинг</w:t>
+            </w:r>
+            <w:r>
+              <w:rPr>
+                <w:rFonts w:ascii="Tahoma" w:eastAsia="Times New Roman" w:hAnsi="Tahoma" w:cs="Tahoma"/>
+                <w:color w:val="000000"/>
+                <w:sz w:val="17"/>
+                <w:szCs w:val="17"/>
+              </w:rPr>
+              <w:t xml:space="preserve"> - </w:t>
+            </w:r>
+            <w:r>
+              <w:rPr>
+                <w:rFonts w:ascii="Tahoma" w:eastAsia="Times New Roman" w:hAnsi="Tahoma" w:cs="Tahoma"/>
+                <w:color w:val="000000"/>
+                <w:sz w:val="17"/>
+                <w:szCs w:val="17"/>
+                <w:lang w:val="ru-RU"/>
+              </w:rPr>
+              <w:t>поменять</w:t>
+            </w:r>
+            <w:r>
+              <w:rPr>
+                <w:rFonts w:ascii="Tahoma" w:eastAsia="Times New Roman" w:hAnsi="Tahoma" w:cs="Tahoma"/>
+                <w:color w:val="000000"/>
+                <w:sz w:val="17"/>
+                <w:szCs w:val="17"/>
+              </w:rPr>
+              <w:t xml:space="preserve"> </w:t>
+            </w:r>
+            <w:r>
+              <w:rPr>
+                <w:rFonts w:ascii="Tahoma" w:eastAsia="Times New Roman" w:hAnsi="Tahoma" w:cs="Tahoma"/>
+                <w:color w:val="000000"/>
+                <w:sz w:val="17"/>
+                <w:szCs w:val="17"/>
+                <w:lang w:val="ru-RU"/>
+              </w:rPr>
+              <w:t>звездочку</w:t>
+            </w:r>
+            <w:r>
+              <w:rPr>
+                <w:rFonts w:ascii="Tahoma" w:eastAsia="Times New Roman" w:hAnsi="Tahoma" w:cs="Tahoma"/>
+                <w:color w:val="000000"/>
+                <w:sz w:val="17"/>
+                <w:szCs w:val="17"/>
+              </w:rPr>
+              <w:t xml:space="preserve"> – </w:t>
+            </w:r>
+            <w:r>
+              <w:rPr>
+                <w:rFonts w:ascii="Tahoma" w:eastAsia="Times New Roman" w:hAnsi="Tahoma" w:cs="Tahoma"/>
+                <w:b/>
+                <w:color w:val="000000"/>
+                <w:sz w:val="17"/>
+                <w:szCs w:val="17"/>
+              </w:rPr>
+              <w:t>Impossible – Only predefined rating images can be used</w:t>
+            </w:r>
+            <w:r>
+              <w:rPr>
+                <w:rFonts w:ascii="Tahoma" w:eastAsia="Times New Roman" w:hAnsi="Tahoma" w:cs="Tahoma"/>
+                <w:b/>
+                <w:color w:val="000000"/>
+                <w:sz w:val="17"/>
+                <w:szCs w:val="17"/>
+              </w:rPr>
+              <w:t xml:space="preserve"> </w:t>
+            </w:r>
+            <w:bookmarkStart w:id="0" w:name="_GoBack"/>
+            <w:bookmarkEnd w:id="0"/>
+            <w:r>
+              <w:rPr>
+                <w:rFonts w:ascii="Tahoma" w:eastAsia="Times New Roman" w:hAnsi="Tahoma" w:cs="Tahoma"/>
+                <w:b/>
+                <w:color w:val="000000"/>
+                <w:sz w:val="17"/>
+                <w:szCs w:val="17"/>
+              </w:rPr>
+              <w:t>(But color and size can be changed).</w:t>
             </w:r>
           </w:p>
           <w:p>
@@ -178,51 +253,27 @@
                 <w:szCs w:val="17"/>
                 <w:lang w:val="ru-RU"/>
               </w:rPr>
-              <w:t xml:space="preserve">4) Цвет заголовков на </w:t>
-            </w:r>
-            <w:proofErr w:type="spellStart"/>
-            <w:r>
-              <w:rPr>
-                <w:rFonts w:ascii="Tahoma" w:eastAsia="Times New Roman" w:hAnsi="Tahoma" w:cs="Tahoma"/>
-                <w:color w:val="000000"/>
-                <w:sz w:val="17"/>
-                <w:szCs w:val="17"/>
-                <w:lang w:val="ru-RU"/>
-              </w:rPr>
-              <w:t>профайле</w:t>
-            </w:r>
-            <w:proofErr w:type="spellEnd"/>
-            <w:r>
-              <w:rPr>
-                <w:rFonts w:ascii="Tahoma" w:eastAsia="Times New Roman" w:hAnsi="Tahoma" w:cs="Tahoma"/>
-                <w:color w:val="000000"/>
-                <w:sz w:val="17"/>
-                <w:szCs w:val="17"/>
-                <w:lang w:val="ru-RU"/>
-              </w:rPr>
-              <w:t xml:space="preserve"> - с </w:t>
-            </w:r>
-            <w:proofErr w:type="gramStart"/>
-            <w:r>
-              <w:rPr>
-                <w:rFonts w:ascii="Tahoma" w:eastAsia="Times New Roman" w:hAnsi="Tahoma" w:cs="Tahoma"/>
-                <w:color w:val="000000"/>
-                <w:sz w:val="17"/>
-                <w:szCs w:val="17"/>
-                <w:lang w:val="ru-RU"/>
-              </w:rPr>
-              <w:t>градиентами(</w:t>
-            </w:r>
-            <w:proofErr w:type="gramEnd"/>
-            <w:r>
-              <w:rPr>
-                <w:rFonts w:ascii="Tahoma" w:eastAsia="Times New Roman" w:hAnsi="Tahoma" w:cs="Tahoma"/>
-                <w:color w:val="000000"/>
-                <w:sz w:val="17"/>
-                <w:szCs w:val="17"/>
-                <w:lang w:val="ru-RU"/>
-              </w:rPr>
-              <w:t>как кнопки)</w:t>
+              <w:t>4) Цвет заголовков на профайле - с градиентами</w:t>
+            </w:r>
+            <w:r>
+              <w:rPr>
+                <w:rFonts w:ascii="Tahoma" w:eastAsia="Times New Roman" w:hAnsi="Tahoma" w:cs="Tahoma"/>
+                <w:color w:val="000000"/>
+                <w:sz w:val="17"/>
+                <w:szCs w:val="17"/>
+                <w:lang w:val="ru-RU"/>
+              </w:rPr>
+              <w:t xml:space="preserve"> </w:t>
+            </w:r>
+            <w:r>
+              <w:rPr>
+                <w:rFonts w:ascii="Tahoma" w:eastAsia="Times New Roman" w:hAnsi="Tahoma" w:cs="Tahoma"/>
+                <w:color w:val="000000"/>
+                <w:sz w:val="17"/>
+                <w:szCs w:val="17"/>
+                <w:lang w:val="ru-RU"/>
+              </w:rPr>
+              <w:t>(как кнопки)</w:t>
             </w:r>
             <w:r>
               <w:rPr>
@@ -638,29 +689,7 @@
                 <w:szCs w:val="17"/>
                 <w:lang w:val="ru-RU"/>
               </w:rPr>
-              <w:t xml:space="preserve">(см. сайт </w:t>
-            </w:r>
-            <w:proofErr w:type="spellStart"/>
-            <w:r>
-              <w:rPr>
-                <w:rFonts w:ascii="Tahoma" w:eastAsia="Times New Roman" w:hAnsi="Tahoma" w:cs="Tahoma"/>
-                <w:color w:val="000000"/>
-                <w:sz w:val="17"/>
-                <w:szCs w:val="17"/>
-                <w:lang w:val="ru-RU"/>
-              </w:rPr>
-              <w:t>Белмото</w:t>
-            </w:r>
-            <w:proofErr w:type="spellEnd"/>
-            <w:r>
-              <w:rPr>
-                <w:rFonts w:ascii="Tahoma" w:eastAsia="Times New Roman" w:hAnsi="Tahoma" w:cs="Tahoma"/>
-                <w:color w:val="000000"/>
-                <w:sz w:val="17"/>
-                <w:szCs w:val="17"/>
-                <w:lang w:val="ru-RU"/>
-              </w:rPr>
-              <w:t>)</w:t>
+              <w:t>(см. сайт Белмото)</w:t>
             </w:r>
           </w:p>
           <w:p>
@@ -726,29 +755,7 @@
                 <w:szCs w:val="17"/>
                 <w:lang w:val="ru-RU"/>
               </w:rPr>
-              <w:t xml:space="preserve">11) Под </w:t>
-            </w:r>
-            <w:proofErr w:type="spellStart"/>
-            <w:r>
-              <w:rPr>
-                <w:rFonts w:ascii="Tahoma" w:eastAsia="Times New Roman" w:hAnsi="Tahoma" w:cs="Tahoma"/>
-                <w:color w:val="000000"/>
-                <w:sz w:val="17"/>
-                <w:szCs w:val="17"/>
-                <w:lang w:val="ru-RU"/>
-              </w:rPr>
-              <w:t>видосом</w:t>
-            </w:r>
-            <w:proofErr w:type="spellEnd"/>
-            <w:r>
-              <w:rPr>
-                <w:rFonts w:ascii="Tahoma" w:eastAsia="Times New Roman" w:hAnsi="Tahoma" w:cs="Tahoma"/>
-                <w:color w:val="000000"/>
-                <w:sz w:val="17"/>
-                <w:szCs w:val="17"/>
-                <w:lang w:val="ru-RU"/>
-              </w:rPr>
-              <w:t xml:space="preserve"> - 2-3 рекламных баннера</w:t>
+              <w:t>11) Под видосом - 2-3 рекламных баннера</w:t>
             </w:r>
           </w:p>
           <w:p>
@@ -783,27 +790,45 @@
               </w:rPr>
               <w:t xml:space="preserve"> </w:t>
             </w:r>
-            <w:proofErr w:type="gramStart"/>
-            <w:r>
-              <w:rPr>
-                <w:rFonts w:ascii="Tahoma" w:eastAsia="Times New Roman" w:hAnsi="Tahoma" w:cs="Tahoma"/>
-                <w:color w:val="000000"/>
-                <w:sz w:val="17"/>
-                <w:szCs w:val="17"/>
-                <w:lang w:val="ru-RU"/>
-              </w:rPr>
-              <w:t>( на</w:t>
-            </w:r>
-            <w:proofErr w:type="gramEnd"/>
-            <w:r>
-              <w:rPr>
-                <w:rFonts w:ascii="Tahoma" w:eastAsia="Times New Roman" w:hAnsi="Tahoma" w:cs="Tahoma"/>
-                <w:color w:val="000000"/>
-                <w:sz w:val="17"/>
-                <w:szCs w:val="17"/>
-                <w:lang w:val="ru-RU"/>
-              </w:rPr>
-              <w:t xml:space="preserve"> главной)</w:t>
+            <w:r>
+              <w:rPr>
+                <w:rFonts w:ascii="Tahoma" w:eastAsia="Times New Roman" w:hAnsi="Tahoma" w:cs="Tahoma"/>
+                <w:color w:val="000000"/>
+                <w:sz w:val="17"/>
+                <w:szCs w:val="17"/>
+                <w:lang w:val="ru-RU"/>
+              </w:rPr>
+              <w:t>(</w:t>
+            </w:r>
+            <w:r>
+              <w:rPr>
+                <w:rFonts w:ascii="Tahoma" w:eastAsia="Times New Roman" w:hAnsi="Tahoma" w:cs="Tahoma"/>
+                <w:color w:val="000000"/>
+                <w:sz w:val="17"/>
+                <w:szCs w:val="17"/>
+                <w:lang w:val="ru-RU"/>
+              </w:rPr>
+              <w:t>на главной)</w:t>
+            </w:r>
+            <w:r>
+              <w:rPr>
+                <w:rFonts w:ascii="Tahoma" w:eastAsia="Times New Roman" w:hAnsi="Tahoma" w:cs="Tahoma"/>
+                <w:color w:val="000000"/>
+                <w:sz w:val="17"/>
+                <w:szCs w:val="17"/>
+                <w:lang w:val="ru-RU"/>
+              </w:rPr>
+              <w:t xml:space="preserve"> - </w:t>
+            </w:r>
+            <w:r>
+              <w:rPr>
+                <w:rFonts w:ascii="Tahoma" w:eastAsia="Times New Roman" w:hAnsi="Tahoma" w:cs="Tahoma"/>
+                <w:b/>
+                <w:color w:val="000000"/>
+                <w:sz w:val="17"/>
+                <w:szCs w:val="17"/>
+              </w:rPr>
+              <w:t>Fixed</w:t>
             </w:r>
           </w:p>
           <w:p>
@@ -827,6 +852,124 @@
                 <w:lang w:val="ru-RU"/>
               </w:rPr>
               <w:t>13) Растянуть на 90% от ширины центральной части "Недавно добавленные работы!</w:t>
+            </w:r>
+            <w:r>
+              <w:rPr>
+                <w:rFonts w:ascii="Tahoma" w:eastAsia="Times New Roman" w:hAnsi="Tahoma" w:cs="Tahoma"/>
+                <w:color w:val="000000"/>
+                <w:sz w:val="17"/>
+                <w:szCs w:val="17"/>
+                <w:lang w:val="ru-RU"/>
+              </w:rPr>
+              <w:t xml:space="preserve"> </w:t>
+            </w:r>
+            <w:r>
+              <w:rPr>
+                <w:rFonts w:ascii="Tahoma" w:eastAsia="Times New Roman" w:hAnsi="Tahoma" w:cs="Tahoma"/>
+                <w:color w:val="000000"/>
+                <w:sz w:val="17"/>
+                <w:szCs w:val="17"/>
+                <w:lang w:val="ru-RU"/>
+              </w:rPr>
+              <w:t>–</w:t>
+            </w:r>
+            <w:r>
+              <w:rPr>
+                <w:rFonts w:ascii="Tahoma" w:eastAsia="Times New Roman" w:hAnsi="Tahoma" w:cs="Tahoma"/>
+                <w:color w:val="000000"/>
+                <w:sz w:val="17"/>
+                <w:szCs w:val="17"/>
+                <w:lang w:val="ru-RU"/>
+              </w:rPr>
+              <w:t xml:space="preserve"> </w:t>
+            </w:r>
+            <w:r>
+              <w:rPr>
+                <w:rFonts w:ascii="Tahoma" w:eastAsia="Times New Roman" w:hAnsi="Tahoma" w:cs="Tahoma"/>
+                <w:b/>
+                <w:color w:val="000000"/>
+                <w:sz w:val="17"/>
+                <w:szCs w:val="17"/>
+              </w:rPr>
+              <w:t>In</w:t>
+            </w:r>
+            <w:r>
+              <w:rPr>
+                <w:rFonts w:ascii="Tahoma" w:eastAsia="Times New Roman" w:hAnsi="Tahoma" w:cs="Tahoma"/>
+                <w:b/>
+                <w:color w:val="000000"/>
+                <w:sz w:val="17"/>
+                <w:szCs w:val="17"/>
+                <w:lang w:val="ru-RU"/>
+              </w:rPr>
+              <w:t xml:space="preserve"> </w:t>
+            </w:r>
+            <w:r>
+              <w:rPr>
+                <w:rFonts w:ascii="Tahoma" w:eastAsia="Times New Roman" w:hAnsi="Tahoma" w:cs="Tahoma"/>
+                <w:b/>
+                <w:color w:val="000000"/>
+                <w:sz w:val="17"/>
+                <w:szCs w:val="17"/>
+              </w:rPr>
+              <w:t>Progress</w:t>
+            </w:r>
+            <w:r>
+              <w:rPr>
+                <w:rFonts w:ascii="Tahoma" w:eastAsia="Times New Roman" w:hAnsi="Tahoma" w:cs="Tahoma"/>
+                <w:color w:val="000000"/>
+                <w:sz w:val="17"/>
+                <w:szCs w:val="17"/>
+                <w:lang w:val="ru-RU"/>
+              </w:rPr>
+              <w:t xml:space="preserve"> – </w:t>
+            </w:r>
+            <w:r>
+              <w:rPr>
+                <w:rFonts w:ascii="Tahoma" w:eastAsia="Times New Roman" w:hAnsi="Tahoma" w:cs="Tahoma"/>
+                <w:color w:val="000000"/>
+                <w:sz w:val="17"/>
+                <w:szCs w:val="17"/>
+              </w:rPr>
+              <w:t>need</w:t>
+            </w:r>
+            <w:r>
+              <w:rPr>
+                <w:rFonts w:ascii="Tahoma" w:eastAsia="Times New Roman" w:hAnsi="Tahoma" w:cs="Tahoma"/>
+                <w:color w:val="000000"/>
+                <w:sz w:val="17"/>
+                <w:szCs w:val="17"/>
+                <w:lang w:val="ru-RU"/>
+              </w:rPr>
+              <w:t xml:space="preserve"> </w:t>
+            </w:r>
+            <w:r>
+              <w:rPr>
+                <w:rFonts w:ascii="Tahoma" w:eastAsia="Times New Roman" w:hAnsi="Tahoma" w:cs="Tahoma"/>
+                <w:color w:val="000000"/>
+                <w:sz w:val="17"/>
+                <w:szCs w:val="17"/>
+              </w:rPr>
+              <w:t>additional</w:t>
+            </w:r>
+            <w:r>
+              <w:rPr>
+                <w:rFonts w:ascii="Tahoma" w:eastAsia="Times New Roman" w:hAnsi="Tahoma" w:cs="Tahoma"/>
+                <w:color w:val="000000"/>
+                <w:sz w:val="17"/>
+                <w:szCs w:val="17"/>
+                <w:lang w:val="ru-RU"/>
+              </w:rPr>
+              <w:t xml:space="preserve"> </w:t>
+            </w:r>
+            <w:r>
+              <w:rPr>
+                <w:rFonts w:ascii="Tahoma" w:eastAsia="Times New Roman" w:hAnsi="Tahoma" w:cs="Tahoma"/>
+                <w:color w:val="000000"/>
+                <w:sz w:val="17"/>
+                <w:szCs w:val="17"/>
+              </w:rPr>
+              <w:t>implementation</w:t>
             </w:r>
           </w:p>
           <w:p>
@@ -919,8 +1062,6 @@
           <w:lang w:val="ru-RU"/>
         </w:rPr>
       </w:pPr>
-      <w:bookmarkStart w:id="0" w:name="_GoBack"/>
-      <w:bookmarkEnd w:id="0"/>
     </w:p>
     <w:sectPr>
       <w:pgSz w:w="12240" w:h="15840"/>

</xml_diff>

<commit_message>
Additional featerues implementation added(Banners)
</commit_message>
<xml_diff>
--- a/Доработки от 01-09-2015.docx
+++ b/Доработки от 01-09-2015.docx
@@ -57,8 +57,20 @@
                 <w:szCs w:val="17"/>
                 <w:lang w:val="ru-RU"/>
               </w:rPr>
-              <w:t>1) Исправить размеры логотипа профайла</w:t>
-            </w:r>
+              <w:t xml:space="preserve">1) Исправить размеры логотипа </w:t>
+            </w:r>
+            <w:proofErr w:type="spellStart"/>
+            <w:r>
+              <w:rPr>
+                <w:rFonts w:ascii="Tahoma" w:eastAsia="Times New Roman" w:hAnsi="Tahoma" w:cs="Tahoma"/>
+                <w:color w:val="000000"/>
+                <w:sz w:val="17"/>
+                <w:szCs w:val="17"/>
+                <w:lang w:val="ru-RU"/>
+              </w:rPr>
+              <w:t>профайла</w:t>
+            </w:r>
+            <w:proofErr w:type="spellEnd"/>
             <w:r>
               <w:rPr>
                 <w:rFonts w:ascii="Tahoma" w:eastAsia="Times New Roman" w:hAnsi="Tahoma" w:cs="Tahoma"/>
@@ -220,8 +232,6 @@
               </w:rPr>
               <w:t xml:space="preserve"> </w:t>
             </w:r>
-            <w:bookmarkStart w:id="0" w:name="_GoBack"/>
-            <w:bookmarkEnd w:id="0"/>
             <w:r>
               <w:rPr>
                 <w:rFonts w:ascii="Tahoma" w:eastAsia="Times New Roman" w:hAnsi="Tahoma" w:cs="Tahoma"/>
@@ -253,7 +263,29 @@
                 <w:szCs w:val="17"/>
                 <w:lang w:val="ru-RU"/>
               </w:rPr>
-              <w:t>4) Цвет заголовков на профайле - с градиентами</w:t>
+              <w:t xml:space="preserve">4) Цвет заголовков на </w:t>
+            </w:r>
+            <w:proofErr w:type="spellStart"/>
+            <w:r>
+              <w:rPr>
+                <w:rFonts w:ascii="Tahoma" w:eastAsia="Times New Roman" w:hAnsi="Tahoma" w:cs="Tahoma"/>
+                <w:color w:val="000000"/>
+                <w:sz w:val="17"/>
+                <w:szCs w:val="17"/>
+                <w:lang w:val="ru-RU"/>
+              </w:rPr>
+              <w:t>профайле</w:t>
+            </w:r>
+            <w:proofErr w:type="spellEnd"/>
+            <w:r>
+              <w:rPr>
+                <w:rFonts w:ascii="Tahoma" w:eastAsia="Times New Roman" w:hAnsi="Tahoma" w:cs="Tahoma"/>
+                <w:color w:val="000000"/>
+                <w:sz w:val="17"/>
+                <w:szCs w:val="17"/>
+                <w:lang w:val="ru-RU"/>
+              </w:rPr>
+              <w:t xml:space="preserve"> - с градиентами</w:t>
             </w:r>
             <w:r>
               <w:rPr>
@@ -689,8 +721,73 @@
                 <w:szCs w:val="17"/>
                 <w:lang w:val="ru-RU"/>
               </w:rPr>
-              <w:t>(см. сайт Белмото)</w:t>
-            </w:r>
+              <w:t xml:space="preserve">(см. сайт </w:t>
+            </w:r>
+            <w:proofErr w:type="spellStart"/>
+            <w:r>
+              <w:rPr>
+                <w:rFonts w:ascii="Tahoma" w:eastAsia="Times New Roman" w:hAnsi="Tahoma" w:cs="Tahoma"/>
+                <w:color w:val="000000"/>
+                <w:sz w:val="17"/>
+                <w:szCs w:val="17"/>
+                <w:lang w:val="ru-RU"/>
+              </w:rPr>
+              <w:t>Белмото</w:t>
+            </w:r>
+            <w:proofErr w:type="spellEnd"/>
+            <w:r>
+              <w:rPr>
+                <w:rFonts w:ascii="Tahoma" w:eastAsia="Times New Roman" w:hAnsi="Tahoma" w:cs="Tahoma"/>
+                <w:color w:val="000000"/>
+                <w:sz w:val="17"/>
+                <w:szCs w:val="17"/>
+                <w:lang w:val="ru-RU"/>
+              </w:rPr>
+              <w:t>)</w:t>
+            </w:r>
+            <w:r>
+              <w:rPr>
+                <w:rFonts w:ascii="Tahoma" w:eastAsia="Times New Roman" w:hAnsi="Tahoma" w:cs="Tahoma"/>
+                <w:color w:val="000000"/>
+                <w:sz w:val="17"/>
+                <w:szCs w:val="17"/>
+                <w:lang w:val="ru-RU"/>
+              </w:rPr>
+              <w:t xml:space="preserve"> – </w:t>
+            </w:r>
+            <w:r>
+              <w:rPr>
+                <w:rFonts w:ascii="Tahoma" w:eastAsia="Times New Roman" w:hAnsi="Tahoma" w:cs="Tahoma"/>
+                <w:b/>
+                <w:color w:val="000000"/>
+                <w:sz w:val="17"/>
+                <w:szCs w:val="17"/>
+              </w:rPr>
+              <w:t>In</w:t>
+            </w:r>
+            <w:r>
+              <w:rPr>
+                <w:rFonts w:ascii="Tahoma" w:eastAsia="Times New Roman" w:hAnsi="Tahoma" w:cs="Tahoma"/>
+                <w:b/>
+                <w:color w:val="000000"/>
+                <w:sz w:val="17"/>
+                <w:szCs w:val="17"/>
+                <w:lang w:val="ru-RU"/>
+              </w:rPr>
+              <w:t xml:space="preserve"> </w:t>
+            </w:r>
+            <w:proofErr w:type="spellStart"/>
+            <w:r>
+              <w:rPr>
+                <w:rFonts w:ascii="Tahoma" w:eastAsia="Times New Roman" w:hAnsi="Tahoma" w:cs="Tahoma"/>
+                <w:b/>
+                <w:color w:val="000000"/>
+                <w:sz w:val="17"/>
+                <w:szCs w:val="17"/>
+              </w:rPr>
+              <w:t>Progres</w:t>
+            </w:r>
+            <w:proofErr w:type="spellEnd"/>
           </w:p>
           <w:p>
             <w:pPr>
@@ -744,7 +841,6 @@
                 <w:color w:val="000000"/>
                 <w:sz w:val="17"/>
                 <w:szCs w:val="17"/>
-                <w:lang w:val="ru-RU"/>
               </w:rPr>
             </w:pPr>
             <w:r>
@@ -755,7 +851,48 @@
                 <w:szCs w:val="17"/>
                 <w:lang w:val="ru-RU"/>
               </w:rPr>
-              <w:t>11) Под видосом - 2-3 рекламных баннера</w:t>
+              <w:t xml:space="preserve">11) Под </w:t>
+            </w:r>
+            <w:proofErr w:type="spellStart"/>
+            <w:r>
+              <w:rPr>
+                <w:rFonts w:ascii="Tahoma" w:eastAsia="Times New Roman" w:hAnsi="Tahoma" w:cs="Tahoma"/>
+                <w:color w:val="000000"/>
+                <w:sz w:val="17"/>
+                <w:szCs w:val="17"/>
+                <w:lang w:val="ru-RU"/>
+              </w:rPr>
+              <w:t>видосом</w:t>
+            </w:r>
+            <w:proofErr w:type="spellEnd"/>
+            <w:r>
+              <w:rPr>
+                <w:rFonts w:ascii="Tahoma" w:eastAsia="Times New Roman" w:hAnsi="Tahoma" w:cs="Tahoma"/>
+                <w:color w:val="000000"/>
+                <w:sz w:val="17"/>
+                <w:szCs w:val="17"/>
+                <w:lang w:val="ru-RU"/>
+              </w:rPr>
+              <w:t xml:space="preserve"> - 2-3 рекламных баннера</w:t>
+            </w:r>
+            <w:r>
+              <w:rPr>
+                <w:rFonts w:ascii="Tahoma" w:eastAsia="Times New Roman" w:hAnsi="Tahoma" w:cs="Tahoma"/>
+                <w:color w:val="000000"/>
+                <w:sz w:val="17"/>
+                <w:szCs w:val="17"/>
+              </w:rPr>
+              <w:t xml:space="preserve"> - </w:t>
+            </w:r>
+            <w:r>
+              <w:rPr>
+                <w:rFonts w:ascii="Tahoma" w:eastAsia="Times New Roman" w:hAnsi="Tahoma" w:cs="Tahoma"/>
+                <w:b/>
+                <w:color w:val="000000"/>
+                <w:sz w:val="17"/>
+                <w:szCs w:val="17"/>
+              </w:rPr>
+              <w:t>Fixed</w:t>
             </w:r>
           </w:p>
           <w:p>
@@ -851,7 +988,19 @@
                 <w:szCs w:val="17"/>
                 <w:lang w:val="ru-RU"/>
               </w:rPr>
-              <w:t>13) Растянуть на 90% от ширины центральной части "Недавно добавленные работы!</w:t>
+              <w:t>13) Растянуть на 90% от ширины центральной ча</w:t>
+            </w:r>
+            <w:bookmarkStart w:id="0" w:name="_GoBack"/>
+            <w:bookmarkEnd w:id="0"/>
+            <w:r>
+              <w:rPr>
+                <w:rFonts w:ascii="Tahoma" w:eastAsia="Times New Roman" w:hAnsi="Tahoma" w:cs="Tahoma"/>
+                <w:color w:val="000000"/>
+                <w:sz w:val="17"/>
+                <w:szCs w:val="17"/>
+                <w:lang w:val="ru-RU"/>
+              </w:rPr>
+              <w:t>сти "Недавно добавленные работы!</w:t>
             </w:r>
             <w:r>
               <w:rPr>

</xml_diff>